<commit_message>
Update link with the deploy
Added the link to the portfolio after the deployment on vercel
</commit_message>
<xml_diff>
--- a/tarea2/Presentacion.docx
+++ b/tarea2/Presentacion.docx
@@ -76,35 +76,19 @@
           <w:b/>
           <w:bCs/>
         </w:rPr>
-        <w:t>Universidad Cenfotec</w:t>
-      </w:r>
-    </w:p>
-    <w:p/>
-    <w:p>
-      <w:pPr>
-        <w:jc w:val="center"/>
-      </w:pPr>
+        <w:t xml:space="preserve">Universidad </w:t>
+      </w:r>
+      <w:proofErr w:type="spellStart"/>
       <w:r>
         <w:rPr>
           <w:b/>
           <w:bCs/>
         </w:rPr>
-        <w:t>Nombre del curso</w:t>
-      </w:r>
-    </w:p>
-    <w:p>
-      <w:pPr>
-        <w:jc w:val="center"/>
-      </w:pPr>
-      <w:r>
-        <w:t>Portafolio Profesional</w:t>
-      </w:r>
-    </w:p>
-    <w:p>
-      <w:pPr>
-        <w:jc w:val="center"/>
-      </w:pPr>
-    </w:p>
+        <w:t>Cenfotec</w:t>
+      </w:r>
+      <w:proofErr w:type="spellEnd"/>
+    </w:p>
+    <w:p/>
     <w:p>
       <w:pPr>
         <w:jc w:val="center"/>
@@ -114,7 +98,7 @@
           <w:b/>
           <w:bCs/>
         </w:rPr>
-        <w:t>Nombre del entregable</w:t>
+        <w:t>Nombre del curso</w:t>
       </w:r>
     </w:p>
     <w:p>
@@ -122,7 +106,7 @@
         <w:jc w:val="center"/>
       </w:pPr>
       <w:r>
-        <w:t>Tarea 2</w:t>
+        <w:t>Portafolio Profesional</w:t>
       </w:r>
     </w:p>
     <w:p>
@@ -139,7 +123,7 @@
           <w:b/>
           <w:bCs/>
         </w:rPr>
-        <w:t>Estudiantes:</w:t>
+        <w:t>Nombre del entregable</w:t>
       </w:r>
     </w:p>
     <w:p>
@@ -147,16 +131,13 @@
         <w:jc w:val="center"/>
       </w:pPr>
       <w:r>
-        <w:t>Juan Pablo Solano Esquivel</w:t>
+        <w:t>Tarea 2</w:t>
       </w:r>
     </w:p>
     <w:p>
       <w:pPr>
         <w:jc w:val="center"/>
       </w:pPr>
-      <w:r>
-        <w:br/>
-      </w:r>
     </w:p>
     <w:p>
       <w:pPr>
@@ -167,7 +148,15 @@
           <w:b/>
           <w:bCs/>
         </w:rPr>
-        <w:t>Profesor:</w:t>
+        <w:t>Estudiantes:</w:t>
+      </w:r>
+    </w:p>
+    <w:p>
+      <w:pPr>
+        <w:jc w:val="center"/>
+      </w:pPr>
+      <w:r>
+        <w:t>Juan Pablo Solano Esquivel</w:t>
       </w:r>
     </w:p>
     <w:p>
@@ -187,6 +176,26 @@
           <w:b/>
           <w:bCs/>
         </w:rPr>
+        <w:t>Profesor:</w:t>
+      </w:r>
+    </w:p>
+    <w:p>
+      <w:pPr>
+        <w:jc w:val="center"/>
+      </w:pPr>
+      <w:r>
+        <w:br/>
+      </w:r>
+    </w:p>
+    <w:p>
+      <w:pPr>
+        <w:jc w:val="center"/>
+      </w:pPr>
+      <w:r>
+        <w:rPr>
+          <w:b/>
+          <w:bCs/>
+        </w:rPr>
         <w:t>Fecha de entrega:</w:t>
       </w:r>
     </w:p>
@@ -195,7 +204,15 @@
         <w:jc w:val="center"/>
       </w:pPr>
       <w:r>
-        <w:t>25 de Mayo del 2025</w:t>
+        <w:t xml:space="preserve">25 de </w:t>
+      </w:r>
+      <w:proofErr w:type="gramStart"/>
+      <w:r>
+        <w:t>Mayo</w:t>
+      </w:r>
+      <w:proofErr w:type="gramEnd"/>
+      <w:r>
+        <w:t xml:space="preserve"> del 2025</w:t>
       </w:r>
     </w:p>
     <w:p>
@@ -1259,7 +1276,23 @@
     </w:p>
     <w:p>
       <w:r>
-        <w:t>Profesional en Desarrollo de Software con experiencia en soporte técnico y en la creación de soluciones tecnológicas a nivel full-stack utilizando .NET MVC, Spring Boot y Angular. He desarrollado proyectos que integran inteligencia artificial, generación automática de contenido y sistemas web dinámicos, aplicando buenas prácticas en programación, pruebas y depuración. Me destaco por la capacidad de aprender rápidamente nuevas tecnologías, el compromiso con la calidad del software y el enfoque en la innovación para aportar valor en cada proyecto.</w:t>
+        <w:t>Profesional en Desarrollo de Software con experiencia en soporte técnico y en la creación de soluciones tecnológicas a nivel full-</w:t>
+      </w:r>
+      <w:proofErr w:type="spellStart"/>
+      <w:r>
+        <w:t>stack</w:t>
+      </w:r>
+      <w:proofErr w:type="spellEnd"/>
+      <w:r>
+        <w:t xml:space="preserve"> utilizando .NET MVC, Spring </w:t>
+      </w:r>
+      <w:proofErr w:type="spellStart"/>
+      <w:r>
+        <w:t>Boot</w:t>
+      </w:r>
+      <w:proofErr w:type="spellEnd"/>
+      <w:r>
+        <w:t xml:space="preserve"> y Angular. He desarrollado proyectos que integran inteligencia artificial, generación automática de contenido y sistemas web dinámicos, aplicando buenas prácticas en programación, pruebas y depuración. Me destaco por la capacidad de aprender rápidamente nuevas tecnologías, el compromiso con la calidad del software y el enfoque en la innovación para aportar valor en cada proyecto.</w:t>
       </w:r>
     </w:p>
     <w:p/>
@@ -1363,10 +1396,12 @@
         <w:pStyle w:val="Heading3"/>
       </w:pPr>
       <w:bookmarkStart w:id="7" w:name="_Toc210389170"/>
+      <w:proofErr w:type="spellStart"/>
       <w:r>
         <w:t>FaviconWeb</w:t>
       </w:r>
       <w:bookmarkEnd w:id="7"/>
+      <w:proofErr w:type="spellEnd"/>
     </w:p>
     <w:p>
       <w:r>
@@ -1451,7 +1486,15 @@
         <w:t>Poppins</w:t>
       </w:r>
       <w:r>
-        <w:t> (Google Fonts) - Moderna y legible</w:t>
+        <w:t xml:space="preserve"> (Google </w:t>
+      </w:r>
+      <w:proofErr w:type="spellStart"/>
+      <w:r>
+        <w:t>Fonts</w:t>
+      </w:r>
+      <w:proofErr w:type="spellEnd"/>
+      <w:r>
+        <w:t>) - Moderna y legible</w:t>
       </w:r>
     </w:p>
     <w:p>
@@ -1479,7 +1522,15 @@
         <w:t>Open Sans</w:t>
       </w:r>
       <w:r>
-        <w:t> (Google Fonts) - Clara y profesional</w:t>
+        <w:t xml:space="preserve"> (Google </w:t>
+      </w:r>
+      <w:proofErr w:type="spellStart"/>
+      <w:r>
+        <w:t>Fonts</w:t>
+      </w:r>
+      <w:proofErr w:type="spellEnd"/>
+      <w:r>
+        <w:t>) - Clara y profesional</w:t>
       </w:r>
     </w:p>
     <w:p>
@@ -1499,16 +1550,39 @@
       <w:r>
         <w:t> </w:t>
       </w:r>
+      <w:proofErr w:type="spellStart"/>
       <w:r>
         <w:rPr>
           <w:b/>
           <w:bCs/>
         </w:rPr>
-        <w:t>Fira Code</w:t>
-      </w:r>
-      <w:r>
-        <w:t> - Tipografía monoespaciada para snippets</w:t>
-      </w:r>
+        <w:t>Fira</w:t>
+      </w:r>
+      <w:proofErr w:type="spellEnd"/>
+      <w:r>
+        <w:rPr>
+          <w:b/>
+          <w:bCs/>
+        </w:rPr>
+        <w:t xml:space="preserve"> </w:t>
+      </w:r>
+      <w:proofErr w:type="spellStart"/>
+      <w:r>
+        <w:rPr>
+          <w:b/>
+          <w:bCs/>
+        </w:rPr>
+        <w:t>Code</w:t>
+      </w:r>
+      <w:proofErr w:type="spellEnd"/>
+      <w:r>
+        <w:t xml:space="preserve"> - Tipografía monoespaciada para </w:t>
+      </w:r>
+      <w:proofErr w:type="spellStart"/>
+      <w:r>
+        <w:t>snippets</w:t>
+      </w:r>
+      <w:proofErr w:type="spellEnd"/>
     </w:p>
     <w:p>
       <w:pPr>
@@ -1703,8 +1777,13 @@
         <w:t>Brindar soluciones tecnológicas innovadoras y funcionales que impulsen la productividad y eficiencia de la</w:t>
       </w:r>
       <w:r>
-        <w:t xml:space="preserve"> organizacion</w:t>
-      </w:r>
+        <w:t xml:space="preserve"> </w:t>
+      </w:r>
+      <w:proofErr w:type="spellStart"/>
+      <w:r>
+        <w:t>organizacion</w:t>
+      </w:r>
+      <w:proofErr w:type="spellEnd"/>
       <w:r>
         <w:t>, aplicando mis conocimientos en programación y desarrollo web, siempre con un enfoque en la mejora continua y la calidad del software.</w:t>
       </w:r>
@@ -1719,7 +1798,15 @@
       </w:r>
       <w:r>
         <w:br/>
-        <w:t>Convertirme en un profesional altamente especializado en desarrollo de software y arquitectura de soluciones tecnológicas, contribuyendo a proyectos que integren desarrollo backend, desarrollo web y bases de datos, con impacto positivo en la empresa y usuarios a nivel nacional e internacional.</w:t>
+        <w:t xml:space="preserve">Convertirme en un profesional altamente especializado en desarrollo de software y arquitectura de soluciones tecnológicas, contribuyendo a proyectos que integren desarrollo </w:t>
+      </w:r>
+      <w:proofErr w:type="spellStart"/>
+      <w:r>
+        <w:t>backend</w:t>
+      </w:r>
+      <w:proofErr w:type="spellEnd"/>
+      <w:r>
+        <w:t>, desarrollo web y bases de datos, con impacto positivo en la empresa y usuarios a nivel nacional e internacional.</w:t>
       </w:r>
     </w:p>
     <w:p>
@@ -1841,9 +1928,17 @@
         <w:rPr>
           <w:lang w:val="en-US"/>
         </w:rPr>
-        <w:t>Informacion de contacto</w:t>
+        <w:t xml:space="preserve">Informacion de </w:t>
+      </w:r>
+      <w:proofErr w:type="spellStart"/>
+      <w:r>
+        <w:rPr>
+          <w:lang w:val="en-US"/>
+        </w:rPr>
+        <w:t>contacto</w:t>
       </w:r>
       <w:bookmarkEnd w:id="11"/>
+      <w:proofErr w:type="spellEnd"/>
     </w:p>
     <w:p>
       <w:pPr>
@@ -1859,7 +1954,21 @@
         <w:rPr>
           <w:lang w:val="en-US"/>
         </w:rPr>
-        <w:t>Correo profesional: </w:t>
+        <w:t xml:space="preserve">Correo </w:t>
+      </w:r>
+      <w:proofErr w:type="spellStart"/>
+      <w:r>
+        <w:rPr>
+          <w:lang w:val="en-US"/>
+        </w:rPr>
+        <w:t>profesional</w:t>
+      </w:r>
+      <w:proofErr w:type="spellEnd"/>
+      <w:r>
+        <w:rPr>
+          <w:lang w:val="en-US"/>
+        </w:rPr>
+        <w:t>: </w:t>
       </w:r>
       <w:hyperlink r:id="rId12" w:tgtFrame="_blank" w:history="1">
         <w:r>
@@ -1885,7 +1994,21 @@
         <w:rPr>
           <w:lang w:val="en-US"/>
         </w:rPr>
-        <w:t>WhatsApp profesional: +506 8512 8191</w:t>
+        <w:t xml:space="preserve">WhatsApp </w:t>
+      </w:r>
+      <w:proofErr w:type="spellStart"/>
+      <w:r>
+        <w:rPr>
+          <w:lang w:val="en-US"/>
+        </w:rPr>
+        <w:t>profesional</w:t>
+      </w:r>
+      <w:proofErr w:type="spellEnd"/>
+      <w:r>
+        <w:rPr>
+          <w:lang w:val="en-US"/>
+        </w:rPr>
+        <w:t>: +506 8512 8191</w:t>
       </w:r>
     </w:p>
     <w:p>
@@ -1909,11 +2032,19 @@
           <w:lang w:val="en-US"/>
         </w:rPr>
       </w:pPr>
+      <w:proofErr w:type="spellStart"/>
       <w:r>
         <w:rPr>
           <w:lang w:val="en-US"/>
         </w:rPr>
-        <w:t xml:space="preserve">Linkedln: </w:t>
+        <w:t>Linkedln</w:t>
+      </w:r>
+      <w:proofErr w:type="spellEnd"/>
+      <w:r>
+        <w:rPr>
+          <w:lang w:val="en-US"/>
+        </w:rPr>
+        <w:t xml:space="preserve">: </w:t>
       </w:r>
       <w:hyperlink r:id="rId13" w:history="1">
         <w:r>
@@ -1936,11 +2067,19 @@
           <w:lang w:val="en-US"/>
         </w:rPr>
       </w:pPr>
+      <w:proofErr w:type="spellStart"/>
       <w:r>
         <w:rPr>
           <w:lang w:val="en-US"/>
         </w:rPr>
-        <w:t xml:space="preserve">Github: </w:t>
+        <w:t>Github</w:t>
+      </w:r>
+      <w:proofErr w:type="spellEnd"/>
+      <w:r>
+        <w:rPr>
+          <w:lang w:val="en-US"/>
+        </w:rPr>
+        <w:t xml:space="preserve">: </w:t>
       </w:r>
       <w:hyperlink r:id="rId14" w:history="1">
         <w:r>
@@ -1959,15 +2098,69 @@
           <w:ilvl w:val="0"/>
           <w:numId w:val="1"/>
         </w:numPr>
-        <w:rPr>
-          <w:lang w:val="en-US"/>
-        </w:rPr>
-      </w:pPr>
-      <w:r>
-        <w:rPr>
-          <w:lang w:val="en-US"/>
-        </w:rPr>
-        <w:t xml:space="preserve">Porfatofio: </w:t>
+      </w:pPr>
+      <w:proofErr w:type="spellStart"/>
+      <w:r>
+        <w:t>Porfatofio</w:t>
+      </w:r>
+      <w:proofErr w:type="spellEnd"/>
+      <w:r>
+        <w:t xml:space="preserve">: </w:t>
+      </w:r>
+      <w:hyperlink r:id="rId15" w:history="1">
+        <w:r>
+          <w:rPr>
+            <w:rStyle w:val="Hyperlink"/>
+          </w:rPr>
+          <w:t>https://juan-solano-portafolio.vercel.app/</w:t>
+        </w:r>
+      </w:hyperlink>
+    </w:p>
+    <w:p>
+      <w:pPr>
+        <w:pStyle w:val="ListParagraph"/>
+      </w:pPr>
+      <w:r>
+        <w:drawing>
+          <wp:inline distT="0" distB="0" distL="0" distR="0" wp14:anchorId="3E227010" wp14:editId="19264803">
+            <wp:extent cx="5612130" cy="3408045"/>
+            <wp:effectExtent l="0" t="0" r="7620" b="1905"/>
+            <wp:docPr id="951144209" name="Picture 1" descr="A screenshot of a computer&#10;&#10;AI-generated content may be incorrect."/>
+            <wp:cNvGraphicFramePr>
+              <a:graphicFrameLocks xmlns:a="http://schemas.openxmlformats.org/drawingml/2006/main" noChangeAspect="1"/>
+            </wp:cNvGraphicFramePr>
+            <a:graphic xmlns:a="http://schemas.openxmlformats.org/drawingml/2006/main">
+              <a:graphicData uri="http://schemas.openxmlformats.org/drawingml/2006/picture">
+                <pic:pic xmlns:pic="http://schemas.openxmlformats.org/drawingml/2006/picture">
+                  <pic:nvPicPr>
+                    <pic:cNvPr id="951144209" name="Picture 1" descr="A screenshot of a computer&#10;&#10;AI-generated content may be incorrect."/>
+                    <pic:cNvPicPr/>
+                  </pic:nvPicPr>
+                  <pic:blipFill>
+                    <a:blip r:embed="rId16"/>
+                    <a:stretch>
+                      <a:fillRect/>
+                    </a:stretch>
+                  </pic:blipFill>
+                  <pic:spPr>
+                    <a:xfrm>
+                      <a:off x="0" y="0"/>
+                      <a:ext cx="5612130" cy="3408045"/>
+                    </a:xfrm>
+                    <a:prstGeom prst="rect">
+                      <a:avLst/>
+                    </a:prstGeom>
+                  </pic:spPr>
+                </pic:pic>
+              </a:graphicData>
+            </a:graphic>
+          </wp:inline>
+        </w:drawing>
+      </w:r>
+    </w:p>
+    <w:p>
+      <w:r>
+        <w:br w:type="page"/>
       </w:r>
     </w:p>
     <w:p>
@@ -1976,13 +2169,22 @@
       </w:pPr>
       <w:bookmarkStart w:id="13" w:name="_Toc210389176"/>
       <w:r>
+        <w:lastRenderedPageBreak/>
         <w:t>Conclusión</w:t>
       </w:r>
       <w:bookmarkEnd w:id="13"/>
     </w:p>
     <w:p>
       <w:r>
-        <w:t>La imagen web personal desarrollada refleja una identidad profesional coherente y atractiva, alineada con mi perfil como desarrollador full stack. La combinación de colores, tipografías y elementos de diseño crea una presencia digital memorable que comunica eficazmente mis habilidades técnicas y valores profesionales.</w:t>
+        <w:t xml:space="preserve">La imagen web personal desarrollada refleja una identidad profesional coherente y atractiva, alineada con mi perfil como desarrollador full </w:t>
+      </w:r>
+      <w:proofErr w:type="spellStart"/>
+      <w:r>
+        <w:t>stack</w:t>
+      </w:r>
+      <w:proofErr w:type="spellEnd"/>
+      <w:r>
+        <w:t>. La combinación de colores, tipografías y elementos de diseño crea una presencia digital memorable que comunica eficazmente mis habilidades técnicas y valores profesionales.</w:t>
       </w:r>
     </w:p>
     <w:p>

</xml_diff>

<commit_message>
change of icon and favicon
</commit_message>
<xml_diff>
--- a/tarea2/Presentacion.docx
+++ b/tarea2/Presentacion.docx
@@ -1465,6 +1465,64 @@
     </w:p>
     <w:p>
       <w:pPr>
+        <w:ind w:left="720"/>
+      </w:pPr>
+      <w:r>
+        <w:rPr>
+          <w:noProof/>
+        </w:rPr>
+        <w:drawing>
+          <wp:inline distT="0" distB="0" distL="0" distR="0" wp14:anchorId="3D4DFB37" wp14:editId="2CCDA838">
+            <wp:extent cx="5612130" cy="2405380"/>
+            <wp:effectExtent l="0" t="0" r="7620" b="0"/>
+            <wp:docPr id="670988573" name="Picture 1" descr="google-fonts-poppins – Academia de Diseño"/>
+            <wp:cNvGraphicFramePr>
+              <a:graphicFrameLocks xmlns:a="http://schemas.openxmlformats.org/drawingml/2006/main" noChangeAspect="1"/>
+            </wp:cNvGraphicFramePr>
+            <a:graphic xmlns:a="http://schemas.openxmlformats.org/drawingml/2006/main">
+              <a:graphicData uri="http://schemas.openxmlformats.org/drawingml/2006/picture">
+                <pic:pic xmlns:pic="http://schemas.openxmlformats.org/drawingml/2006/picture">
+                  <pic:nvPicPr>
+                    <pic:cNvPr id="0" name="Picture 1" descr="google-fonts-poppins – Academia de Diseño"/>
+                    <pic:cNvPicPr>
+                      <a:picLocks noChangeAspect="1" noChangeArrowheads="1"/>
+                    </pic:cNvPicPr>
+                  </pic:nvPicPr>
+                  <pic:blipFill>
+                    <a:blip r:embed="rId10" cstate="print">
+                      <a:extLst>
+                        <a:ext uri="{28A0092B-C50C-407E-A947-70E740481C1C}">
+                          <a14:useLocalDpi xmlns:a14="http://schemas.microsoft.com/office/drawing/2010/main" val="0"/>
+                        </a:ext>
+                      </a:extLst>
+                    </a:blip>
+                    <a:srcRect/>
+                    <a:stretch>
+                      <a:fillRect/>
+                    </a:stretch>
+                  </pic:blipFill>
+                  <pic:spPr bwMode="auto">
+                    <a:xfrm>
+                      <a:off x="0" y="0"/>
+                      <a:ext cx="5612130" cy="2405380"/>
+                    </a:xfrm>
+                    <a:prstGeom prst="rect">
+                      <a:avLst/>
+                    </a:prstGeom>
+                    <a:noFill/>
+                    <a:ln>
+                      <a:noFill/>
+                    </a:ln>
+                  </pic:spPr>
+                </pic:pic>
+              </a:graphicData>
+            </a:graphic>
+          </wp:inline>
+        </w:drawing>
+      </w:r>
+    </w:p>
+    <w:p>
+      <w:pPr>
         <w:numPr>
           <w:ilvl w:val="0"/>
           <w:numId w:val="4"/>
@@ -1493,6 +1551,64 @@
     </w:p>
     <w:p>
       <w:pPr>
+        <w:ind w:left="720"/>
+      </w:pPr>
+      <w:r>
+        <w:rPr>
+          <w:noProof/>
+        </w:rPr>
+        <w:drawing>
+          <wp:inline distT="0" distB="0" distL="0" distR="0" wp14:anchorId="567F06ED" wp14:editId="05371282">
+            <wp:extent cx="2409825" cy="1807506"/>
+            <wp:effectExtent l="0" t="0" r="0" b="2540"/>
+            <wp:docPr id="1505795491" name="Picture 2" descr="Open Sans - Sans-Serif Google Font by fontpair on Dribbble"/>
+            <wp:cNvGraphicFramePr>
+              <a:graphicFrameLocks xmlns:a="http://schemas.openxmlformats.org/drawingml/2006/main" noChangeAspect="1"/>
+            </wp:cNvGraphicFramePr>
+            <a:graphic xmlns:a="http://schemas.openxmlformats.org/drawingml/2006/main">
+              <a:graphicData uri="http://schemas.openxmlformats.org/drawingml/2006/picture">
+                <pic:pic xmlns:pic="http://schemas.openxmlformats.org/drawingml/2006/picture">
+                  <pic:nvPicPr>
+                    <pic:cNvPr id="0" name="Picture 3" descr="Open Sans - Sans-Serif Google Font by fontpair on Dribbble"/>
+                    <pic:cNvPicPr>
+                      <a:picLocks noChangeAspect="1" noChangeArrowheads="1"/>
+                    </pic:cNvPicPr>
+                  </pic:nvPicPr>
+                  <pic:blipFill>
+                    <a:blip r:embed="rId11" cstate="print">
+                      <a:extLst>
+                        <a:ext uri="{28A0092B-C50C-407E-A947-70E740481C1C}">
+                          <a14:useLocalDpi xmlns:a14="http://schemas.microsoft.com/office/drawing/2010/main" val="0"/>
+                        </a:ext>
+                      </a:extLst>
+                    </a:blip>
+                    <a:srcRect/>
+                    <a:stretch>
+                      <a:fillRect/>
+                    </a:stretch>
+                  </pic:blipFill>
+                  <pic:spPr bwMode="auto">
+                    <a:xfrm>
+                      <a:off x="0" y="0"/>
+                      <a:ext cx="2421379" cy="1816172"/>
+                    </a:xfrm>
+                    <a:prstGeom prst="rect">
+                      <a:avLst/>
+                    </a:prstGeom>
+                    <a:noFill/>
+                    <a:ln>
+                      <a:noFill/>
+                    </a:ln>
+                  </pic:spPr>
+                </pic:pic>
+              </a:graphicData>
+            </a:graphic>
+          </wp:inline>
+        </w:drawing>
+      </w:r>
+    </w:p>
+    <w:p>
+      <w:pPr>
         <w:numPr>
           <w:ilvl w:val="0"/>
           <w:numId w:val="4"/>
@@ -1503,6 +1619,7 @@
           <w:b/>
           <w:bCs/>
         </w:rPr>
+        <w:lastRenderedPageBreak/>
         <w:t>Código:</w:t>
       </w:r>
       <w:r>
@@ -1517,6 +1634,64 @@
       </w:r>
       <w:r>
         <w:t> - Tipografía monoespaciada para snippets</w:t>
+      </w:r>
+    </w:p>
+    <w:p>
+      <w:pPr>
+        <w:ind w:left="720"/>
+      </w:pPr>
+      <w:r>
+        <w:rPr>
+          <w:noProof/>
+        </w:rPr>
+        <w:drawing>
+          <wp:inline distT="0" distB="0" distL="0" distR="0" wp14:anchorId="38DF859E" wp14:editId="7339A335">
+            <wp:extent cx="3095625" cy="2321894"/>
+            <wp:effectExtent l="0" t="0" r="0" b="2540"/>
+            <wp:docPr id="14411483" name="Picture 3" descr="Fire Code - Sans Serif Google Font by fontpair on Dribbble"/>
+            <wp:cNvGraphicFramePr>
+              <a:graphicFrameLocks xmlns:a="http://schemas.openxmlformats.org/drawingml/2006/main" noChangeAspect="1"/>
+            </wp:cNvGraphicFramePr>
+            <a:graphic xmlns:a="http://schemas.openxmlformats.org/drawingml/2006/main">
+              <a:graphicData uri="http://schemas.openxmlformats.org/drawingml/2006/picture">
+                <pic:pic xmlns:pic="http://schemas.openxmlformats.org/drawingml/2006/picture">
+                  <pic:nvPicPr>
+                    <pic:cNvPr id="0" name="Picture 5" descr="Fire Code - Sans Serif Google Font by fontpair on Dribbble"/>
+                    <pic:cNvPicPr>
+                      <a:picLocks noChangeAspect="1" noChangeArrowheads="1"/>
+                    </pic:cNvPicPr>
+                  </pic:nvPicPr>
+                  <pic:blipFill>
+                    <a:blip r:embed="rId12" cstate="print">
+                      <a:extLst>
+                        <a:ext uri="{28A0092B-C50C-407E-A947-70E740481C1C}">
+                          <a14:useLocalDpi xmlns:a14="http://schemas.microsoft.com/office/drawing/2010/main" val="0"/>
+                        </a:ext>
+                      </a:extLst>
+                    </a:blip>
+                    <a:srcRect/>
+                    <a:stretch>
+                      <a:fillRect/>
+                    </a:stretch>
+                  </pic:blipFill>
+                  <pic:spPr bwMode="auto">
+                    <a:xfrm>
+                      <a:off x="0" y="0"/>
+                      <a:ext cx="3099160" cy="2324545"/>
+                    </a:xfrm>
+                    <a:prstGeom prst="rect">
+                      <a:avLst/>
+                    </a:prstGeom>
+                    <a:noFill/>
+                    <a:ln>
+                      <a:noFill/>
+                    </a:ln>
+                  </pic:spPr>
+                </pic:pic>
+              </a:graphicData>
+            </a:graphic>
+          </wp:inline>
+        </w:drawing>
       </w:r>
     </w:p>
     <w:p>
@@ -1561,7 +1736,7 @@
                     <pic:cNvPicPr/>
                   </pic:nvPicPr>
                   <pic:blipFill>
-                    <a:blip r:embed="rId10"/>
+                    <a:blip r:embed="rId13"/>
                     <a:stretch>
                       <a:fillRect/>
                     </a:stretch>
@@ -1598,7 +1773,6 @@
         <w:rPr>
           <w:noProof/>
         </w:rPr>
-        <w:lastRenderedPageBreak/>
         <w:drawing>
           <wp:inline distT="0" distB="0" distL="0" distR="0" wp14:anchorId="385CE736" wp14:editId="3C6CB827">
             <wp:extent cx="1952898" cy="2181529"/>
@@ -1615,7 +1789,7 @@
                     <pic:cNvPicPr/>
                   </pic:nvPicPr>
                   <pic:blipFill>
-                    <a:blip r:embed="rId11"/>
+                    <a:blip r:embed="rId14"/>
                     <a:stretch>
                       <a:fillRect/>
                     </a:stretch>
@@ -1638,6 +1812,7 @@
     </w:p>
     <w:p>
       <w:r>
+        <w:lastRenderedPageBreak/>
         <w:t>Color de apoyo: Naranja (</w:t>
       </w:r>
       <w:r>
@@ -1668,7 +1843,7 @@
                     <pic:cNvPicPr/>
                   </pic:nvPicPr>
                   <pic:blipFill>
-                    <a:blip r:embed="rId12"/>
+                    <a:blip r:embed="rId15"/>
                     <a:stretch>
                       <a:fillRect/>
                     </a:stretch>
@@ -1758,7 +1933,6 @@
           <w:b/>
           <w:bCs/>
         </w:rPr>
-        <w:lastRenderedPageBreak/>
         <w:t>Innovación</w:t>
       </w:r>
       <w:r>
@@ -1870,7 +2044,7 @@
         </w:rPr>
         <w:t>Correo profesional: </w:t>
       </w:r>
-      <w:hyperlink r:id="rId13" w:tgtFrame="_blank" w:history="1">
+      <w:hyperlink r:id="rId16" w:tgtFrame="_blank" w:history="1">
         <w:r>
           <w:rPr>
             <w:rStyle w:val="Hyperlink"/>
@@ -1894,6 +2068,7 @@
         <w:rPr>
           <w:lang w:val="en-US"/>
         </w:rPr>
+        <w:lastRenderedPageBreak/>
         <w:t>WhatsApp profesional: +506 8512 8191</w:t>
       </w:r>
     </w:p>
@@ -1924,7 +2099,7 @@
         </w:rPr>
         <w:t xml:space="preserve">Linkedln: </w:t>
       </w:r>
-      <w:hyperlink r:id="rId14" w:history="1">
+      <w:hyperlink r:id="rId17" w:history="1">
         <w:r>
           <w:rPr>
             <w:rStyle w:val="Hyperlink"/>
@@ -1951,7 +2126,7 @@
         </w:rPr>
         <w:t xml:space="preserve">Github: </w:t>
       </w:r>
-      <w:hyperlink r:id="rId15" w:history="1">
+      <w:hyperlink r:id="rId18" w:history="1">
         <w:r>
           <w:rPr>
             <w:rStyle w:val="Hyperlink"/>
@@ -1972,24 +2147,12 @@
       <w:r>
         <w:t xml:space="preserve">Porfatofio: </w:t>
       </w:r>
-      <w:hyperlink r:id="rId16" w:history="1">
+      <w:hyperlink r:id="rId19" w:history="1">
         <w:r>
           <w:rPr>
             <w:rStyle w:val="Hyperlink"/>
           </w:rPr>
-          <w:t>https://juan-</w:t>
-        </w:r>
-        <w:r>
-          <w:rPr>
-            <w:rStyle w:val="Hyperlink"/>
-          </w:rPr>
-          <w:t>s</w:t>
-        </w:r>
-        <w:r>
-          <w:rPr>
-            <w:rStyle w:val="Hyperlink"/>
-          </w:rPr>
-          <w:t>olano-portafolio.vercel.app/</w:t>
+          <w:t>https://juan-solano-portafolio.vercel.app/</w:t>
         </w:r>
       </w:hyperlink>
     </w:p>
@@ -2017,7 +2180,7 @@
                     <pic:cNvPicPr/>
                   </pic:nvPicPr>
                   <pic:blipFill>
-                    <a:blip r:embed="rId17"/>
+                    <a:blip r:embed="rId20"/>
                     <a:stretch>
                       <a:fillRect/>
                     </a:stretch>

</xml_diff>

<commit_message>
FInal changes on colors an icon with favicon
</commit_message>
<xml_diff>
--- a/tarea2/Presentacion.docx
+++ b/tarea2/Presentacion.docx
@@ -76,17 +76,8 @@
           <w:b/>
           <w:bCs/>
         </w:rPr>
-        <w:t xml:space="preserve">Universidad </w:t>
-      </w:r>
-      <w:proofErr w:type="spellStart"/>
-      <w:r>
-        <w:rPr>
-          <w:b/>
-          <w:bCs/>
-        </w:rPr>
-        <w:t>Cenfotec</w:t>
-      </w:r>
-      <w:proofErr w:type="spellEnd"/>
+        <w:t>Universidad Cenfotec</w:t>
+      </w:r>
     </w:p>
     <w:p/>
     <w:p>
@@ -204,15 +195,7 @@
         <w:jc w:val="center"/>
       </w:pPr>
       <w:r>
-        <w:t xml:space="preserve">25 de </w:t>
-      </w:r>
-      <w:proofErr w:type="gramStart"/>
-      <w:r>
-        <w:t>Mayo</w:t>
-      </w:r>
-      <w:proofErr w:type="gramEnd"/>
-      <w:r>
-        <w:t xml:space="preserve"> del 2025</w:t>
+        <w:t>25 de Mayo del 2025</w:t>
       </w:r>
     </w:p>
     <w:p>
@@ -1279,23 +1262,19 @@
         <w:t>Ingeniero</w:t>
       </w:r>
       <w:r>
-        <w:t xml:space="preserve"> en Desarrollo de Software con experiencia en soporte técnico y en la creación de soluciones tecnológicas a nivel full-</w:t>
-      </w:r>
-      <w:proofErr w:type="spellStart"/>
-      <w:r>
-        <w:t>stack</w:t>
-      </w:r>
-      <w:proofErr w:type="spellEnd"/>
-      <w:r>
-        <w:t xml:space="preserve"> utilizando .NET MVC, Spring </w:t>
-      </w:r>
-      <w:proofErr w:type="spellStart"/>
-      <w:r>
-        <w:t>Boot</w:t>
-      </w:r>
-      <w:proofErr w:type="spellEnd"/>
-      <w:r>
-        <w:t xml:space="preserve"> y Angular. He desarrollado proyectos que integran inteligencia artificial, generación automática de contenido y sistemas web dinámicos, aplicando buenas prácticas en programación, pruebas y depuración. Me destaco por la capacidad de aprender rápidamente nuevas tecnologías, el compromiso con la calidad del software y el enfoque en la innovación para aportar valor en cada proyecto.</w:t>
+        <w:t xml:space="preserve"> en Desarrollo de Software con experiencia en soporte técnico y en la creación de soluciones tecnológicas a nivel full-stack utilizando .NET MVC, Spring Boot</w:t>
+      </w:r>
+      <w:r>
+        <w:t>,</w:t>
+      </w:r>
+      <w:r>
+        <w:t xml:space="preserve"> Angular</w:t>
+      </w:r>
+      <w:r>
+        <w:t xml:space="preserve"> e Inteligencia Artificial</w:t>
+      </w:r>
+      <w:r>
+        <w:t>. He desarrollado proyectos que integran inteligencia artificial, generación automática de contenido y sistemas web dinámicos, aplicando buenas prácticas en programación, pruebas y depuración. Me destaco por la capacidad de aprender rápidamente nuevas tecnologías, el compromiso con la calidad del software y el enfoque en la innovación para aportar valor en cada proyecto.</w:t>
       </w:r>
     </w:p>
     <w:p>
@@ -1304,7 +1283,6 @@
       </w:pPr>
       <w:bookmarkStart w:id="3" w:name="_Toc210389166"/>
       <w:r>
-        <w:lastRenderedPageBreak/>
         <w:t>Logotipo y Slogan</w:t>
       </w:r>
       <w:bookmarkEnd w:id="3"/>
@@ -1325,10 +1303,10 @@
           <w:noProof/>
         </w:rPr>
         <w:drawing>
-          <wp:inline distT="0" distB="0" distL="0" distR="0" wp14:anchorId="6C4ECE8B" wp14:editId="57CAD55C">
-            <wp:extent cx="5612130" cy="5640070"/>
-            <wp:effectExtent l="0" t="0" r="7620" b="0"/>
-            <wp:docPr id="2057355078" name="Graphic 4"/>
+          <wp:inline distT="0" distB="0" distL="0" distR="0" wp14:anchorId="5C67864F" wp14:editId="7169CB24">
+            <wp:extent cx="4397706" cy="4419600"/>
+            <wp:effectExtent l="0" t="0" r="3175" b="0"/>
+            <wp:docPr id="1590177933" name="Graphic 1"/>
             <wp:cNvGraphicFramePr>
               <a:graphicFrameLocks xmlns:a="http://schemas.openxmlformats.org/drawingml/2006/main" noChangeAspect="1"/>
             </wp:cNvGraphicFramePr>
@@ -1336,7 +1314,7 @@
               <a:graphicData uri="http://schemas.openxmlformats.org/drawingml/2006/picture">
                 <pic:pic xmlns:pic="http://schemas.openxmlformats.org/drawingml/2006/picture">
                   <pic:nvPicPr>
-                    <pic:cNvPr id="2057355078" name="Graphic 2057355078"/>
+                    <pic:cNvPr id="1590177933" name="Graphic 1590177933"/>
                     <pic:cNvPicPr/>
                   </pic:nvPicPr>
                   <pic:blipFill>
@@ -1354,7 +1332,7 @@
                   <pic:spPr>
                     <a:xfrm>
                       <a:off x="0" y="0"/>
-                      <a:ext cx="5612130" cy="5640070"/>
+                      <a:ext cx="4413006" cy="4434976"/>
                     </a:xfrm>
                     <a:prstGeom prst="rect">
                       <a:avLst/>
@@ -1373,13 +1351,20 @@
       </w:pPr>
       <w:bookmarkStart w:id="5" w:name="_Toc210389168"/>
       <w:r>
+        <w:lastRenderedPageBreak/>
         <w:t>Slogan:</w:t>
       </w:r>
       <w:bookmarkEnd w:id="5"/>
     </w:p>
     <w:p>
       <w:r>
-        <w:t>"Donde la creatividad encuentra el código"</w:t>
+        <w:t>"</w:t>
+      </w:r>
+      <w:r>
+        <w:t>La creatividad en el código</w:t>
+      </w:r>
+      <w:r>
+        <w:t>"</w:t>
       </w:r>
     </w:p>
     <w:p>
@@ -1388,7 +1373,6 @@
       </w:pPr>
       <w:bookmarkStart w:id="6" w:name="_Toc210389169"/>
       <w:r>
-        <w:lastRenderedPageBreak/>
         <w:t>Fondo de presentación</w:t>
       </w:r>
       <w:bookmarkEnd w:id="6"/>
@@ -1398,12 +1382,10 @@
         <w:pStyle w:val="Heading3"/>
       </w:pPr>
       <w:bookmarkStart w:id="7" w:name="_Toc210389170"/>
-      <w:proofErr w:type="spellStart"/>
       <w:r>
         <w:t>FaviconWeb</w:t>
       </w:r>
       <w:bookmarkEnd w:id="7"/>
-      <w:proofErr w:type="spellEnd"/>
     </w:p>
     <w:p>
       <w:r>
@@ -1411,10 +1393,10 @@
           <w:noProof/>
         </w:rPr>
         <w:drawing>
-          <wp:inline distT="0" distB="0" distL="0" distR="0" wp14:anchorId="10DCA975" wp14:editId="0E8D83F3">
-            <wp:extent cx="2438400" cy="2152650"/>
-            <wp:effectExtent l="0" t="0" r="0" b="0"/>
-            <wp:docPr id="1362713797" name="Picture 6" descr="A black and red game controller&#10;&#10;AI-generated content may be incorrect."/>
+          <wp:inline distT="0" distB="0" distL="0" distR="0" wp14:anchorId="1306BE8A" wp14:editId="483BCA33">
+            <wp:extent cx="2438400" cy="1895475"/>
+            <wp:effectExtent l="0" t="0" r="0" b="9525"/>
+            <wp:docPr id="699096848" name="Picture 2" descr="A black and orange game controller&#10;&#10;AI-generated content may be incorrect."/>
             <wp:cNvGraphicFramePr>
               <a:graphicFrameLocks xmlns:a="http://schemas.openxmlformats.org/drawingml/2006/main" noChangeAspect="1"/>
             </wp:cNvGraphicFramePr>
@@ -1422,7 +1404,7 @@
               <a:graphicData uri="http://schemas.openxmlformats.org/drawingml/2006/picture">
                 <pic:pic xmlns:pic="http://schemas.openxmlformats.org/drawingml/2006/picture">
                   <pic:nvPicPr>
-                    <pic:cNvPr id="1362713797" name="Picture 6" descr="A black and red game controller&#10;&#10;AI-generated content may be incorrect."/>
+                    <pic:cNvPr id="699096848" name="Picture 2" descr="A black and orange game controller&#10;&#10;AI-generated content may be incorrect."/>
                     <pic:cNvPicPr/>
                   </pic:nvPicPr>
                   <pic:blipFill>
@@ -1440,7 +1422,7 @@
                   <pic:spPr>
                     <a:xfrm>
                       <a:off x="0" y="0"/>
-                      <a:ext cx="2438400" cy="2152650"/>
+                      <a:ext cx="2438400" cy="1895475"/>
                     </a:xfrm>
                     <a:prstGeom prst="rect">
                       <a:avLst/>
@@ -1457,6 +1439,58 @@
       <w:pPr>
         <w:pStyle w:val="Heading3"/>
       </w:pPr>
+      <w:r>
+        <w:t>Fondo de presentación</w:t>
+      </w:r>
+    </w:p>
+    <w:p>
+      <w:r>
+        <w:t>Color #333</w:t>
+      </w:r>
+    </w:p>
+    <w:p>
+      <w:r>
+        <w:drawing>
+          <wp:inline distT="0" distB="0" distL="0" distR="0" wp14:anchorId="42AF553D" wp14:editId="6C825325">
+            <wp:extent cx="3238952" cy="2953162"/>
+            <wp:effectExtent l="0" t="0" r="0" b="0"/>
+            <wp:docPr id="5744248" name="Picture 1" descr="A black rectangle with white text&#10;&#10;AI-generated content may be incorrect."/>
+            <wp:cNvGraphicFramePr>
+              <a:graphicFrameLocks xmlns:a="http://schemas.openxmlformats.org/drawingml/2006/main" noChangeAspect="1"/>
+            </wp:cNvGraphicFramePr>
+            <a:graphic xmlns:a="http://schemas.openxmlformats.org/drawingml/2006/main">
+              <a:graphicData uri="http://schemas.openxmlformats.org/drawingml/2006/picture">
+                <pic:pic xmlns:pic="http://schemas.openxmlformats.org/drawingml/2006/picture">
+                  <pic:nvPicPr>
+                    <pic:cNvPr id="5744248" name="Picture 1" descr="A black rectangle with white text&#10;&#10;AI-generated content may be incorrect."/>
+                    <pic:cNvPicPr/>
+                  </pic:nvPicPr>
+                  <pic:blipFill>
+                    <a:blip r:embed="rId10"/>
+                    <a:stretch>
+                      <a:fillRect/>
+                    </a:stretch>
+                  </pic:blipFill>
+                  <pic:spPr>
+                    <a:xfrm>
+                      <a:off x="0" y="0"/>
+                      <a:ext cx="3238952" cy="2953162"/>
+                    </a:xfrm>
+                    <a:prstGeom prst="rect">
+                      <a:avLst/>
+                    </a:prstGeom>
+                  </pic:spPr>
+                </pic:pic>
+              </a:graphicData>
+            </a:graphic>
+          </wp:inline>
+        </w:drawing>
+      </w:r>
+    </w:p>
+    <w:p>
+      <w:pPr>
+        <w:pStyle w:val="Heading3"/>
+      </w:pPr>
       <w:bookmarkStart w:id="8" w:name="_Toc210389171"/>
       <w:r>
         <w:t>Fuente Web para Títulos y Párrafos</w:t>
@@ -1488,15 +1522,7 @@
         <w:t>Poppins</w:t>
       </w:r>
       <w:r>
-        <w:t xml:space="preserve"> (Google </w:t>
-      </w:r>
-      <w:proofErr w:type="spellStart"/>
-      <w:r>
-        <w:t>Fonts</w:t>
-      </w:r>
-      <w:proofErr w:type="spellEnd"/>
-      <w:r>
-        <w:t>) - Moderna y legible</w:t>
+        <w:t> (Google Fonts) - Moderna y legible</w:t>
       </w:r>
     </w:p>
     <w:p>
@@ -1507,6 +1533,7 @@
         <w:rPr>
           <w:noProof/>
         </w:rPr>
+        <w:lastRenderedPageBreak/>
         <w:drawing>
           <wp:inline distT="0" distB="0" distL="0" distR="0" wp14:anchorId="3D4DFB37" wp14:editId="2CCDA838">
             <wp:extent cx="5612130" cy="2405380"/>
@@ -1525,7 +1552,7 @@
                     </pic:cNvPicPr>
                   </pic:nvPicPr>
                   <pic:blipFill>
-                    <a:blip r:embed="rId10" cstate="print">
+                    <a:blip r:embed="rId11" cstate="print">
                       <a:extLst>
                         <a:ext uri="{28A0092B-C50C-407E-A947-70E740481C1C}">
                           <a14:useLocalDpi xmlns:a14="http://schemas.microsoft.com/office/drawing/2010/main" val="0"/>
@@ -1582,15 +1609,7 @@
         <w:t>Open Sans</w:t>
       </w:r>
       <w:r>
-        <w:t xml:space="preserve"> (Google </w:t>
-      </w:r>
-      <w:proofErr w:type="spellStart"/>
-      <w:r>
-        <w:t>Fonts</w:t>
-      </w:r>
-      <w:proofErr w:type="spellEnd"/>
-      <w:r>
-        <w:t>) - Clara y profesional</w:t>
+        <w:t> (Google Fonts) - Clara y profesional</w:t>
       </w:r>
     </w:p>
     <w:p>
@@ -1619,7 +1638,7 @@
                     </pic:cNvPicPr>
                   </pic:nvPicPr>
                   <pic:blipFill>
-                    <a:blip r:embed="rId11" cstate="print">
+                    <a:blip r:embed="rId12" cstate="print">
                       <a:extLst>
                         <a:ext uri="{28A0092B-C50C-407E-A947-70E740481C1C}">
                           <a14:useLocalDpi xmlns:a14="http://schemas.microsoft.com/office/drawing/2010/main" val="0"/>
@@ -1663,45 +1682,21 @@
           <w:b/>
           <w:bCs/>
         </w:rPr>
-        <w:lastRenderedPageBreak/>
         <w:t>Código:</w:t>
       </w:r>
       <w:r>
         <w:t> </w:t>
       </w:r>
-      <w:proofErr w:type="spellStart"/>
       <w:r>
         <w:rPr>
           <w:b/>
           <w:bCs/>
         </w:rPr>
-        <w:t>Fira</w:t>
-      </w:r>
-      <w:proofErr w:type="spellEnd"/>
-      <w:r>
-        <w:rPr>
-          <w:b/>
-          <w:bCs/>
-        </w:rPr>
-        <w:t xml:space="preserve"> </w:t>
-      </w:r>
-      <w:proofErr w:type="spellStart"/>
-      <w:r>
-        <w:rPr>
-          <w:b/>
-          <w:bCs/>
-        </w:rPr>
-        <w:t>Code</w:t>
-      </w:r>
-      <w:proofErr w:type="spellEnd"/>
-      <w:r>
-        <w:t xml:space="preserve"> - Tipografía monoespaciada para </w:t>
-      </w:r>
-      <w:proofErr w:type="spellStart"/>
-      <w:r>
-        <w:t>snippets</w:t>
-      </w:r>
-      <w:proofErr w:type="spellEnd"/>
+        <w:t>Fira Code</w:t>
+      </w:r>
+      <w:r>
+        <w:t> - Tipografía monoespaciada para snippets</w:t>
+      </w:r>
     </w:p>
     <w:p>
       <w:pPr>
@@ -1729,7 +1724,7 @@
                     </pic:cNvPicPr>
                   </pic:nvPicPr>
                   <pic:blipFill>
-                    <a:blip r:embed="rId12" cstate="print">
+                    <a:blip r:embed="rId13" cstate="print">
                       <a:extLst>
                         <a:ext uri="{28A0092B-C50C-407E-A947-70E740481C1C}">
                           <a14:useLocalDpi xmlns:a14="http://schemas.microsoft.com/office/drawing/2010/main" val="0"/>
@@ -1773,10 +1768,19 @@
     </w:p>
     <w:p>
       <w:r>
-        <w:t>Color principal: Azul (</w:t>
-      </w:r>
-      <w:r>
-        <w:t>#2A5C8A</w:t>
+        <w:t xml:space="preserve">Color principal: </w:t>
+      </w:r>
+      <w:r>
+        <w:t>Negro</w:t>
+      </w:r>
+      <w:r>
+        <w:t xml:space="preserve"> (</w:t>
+      </w:r>
+      <w:r>
+        <w:t>#</w:t>
+      </w:r>
+      <w:r>
+        <w:t>000000</w:t>
       </w:r>
       <w:r>
         <w:t>)</w:t>
@@ -1784,14 +1788,12 @@
     </w:p>
     <w:p>
       <w:r>
-        <w:rPr>
-          <w:noProof/>
-        </w:rPr>
+        <w:lastRenderedPageBreak/>
         <w:drawing>
-          <wp:inline distT="0" distB="0" distL="0" distR="0" wp14:anchorId="08C737D7" wp14:editId="27AC04AC">
-            <wp:extent cx="1943371" cy="2152950"/>
+          <wp:inline distT="0" distB="0" distL="0" distR="0" wp14:anchorId="6A8CFB1C" wp14:editId="00BAF211">
+            <wp:extent cx="2705478" cy="2191056"/>
             <wp:effectExtent l="0" t="0" r="0" b="0"/>
-            <wp:docPr id="1741808818" name="Picture 1" descr="A blue square with black border&#10;&#10;AI-generated content may be incorrect."/>
+            <wp:docPr id="1235670797" name="Picture 1" descr="A black background with a black square&#10;&#10;AI-generated content may be incorrect."/>
             <wp:cNvGraphicFramePr>
               <a:graphicFrameLocks xmlns:a="http://schemas.openxmlformats.org/drawingml/2006/main" noChangeAspect="1"/>
             </wp:cNvGraphicFramePr>
@@ -1799,11 +1801,11 @@
               <a:graphicData uri="http://schemas.openxmlformats.org/drawingml/2006/picture">
                 <pic:pic xmlns:pic="http://schemas.openxmlformats.org/drawingml/2006/picture">
                   <pic:nvPicPr>
-                    <pic:cNvPr id="1741808818" name="Picture 1" descr="A blue square with black border&#10;&#10;AI-generated content may be incorrect."/>
+                    <pic:cNvPr id="1235670797" name="Picture 1" descr="A black background with a black square&#10;&#10;AI-generated content may be incorrect."/>
                     <pic:cNvPicPr/>
                   </pic:nvPicPr>
                   <pic:blipFill>
-                    <a:blip r:embed="rId13"/>
+                    <a:blip r:embed="rId14"/>
                     <a:stretch>
                       <a:fillRect/>
                     </a:stretch>
@@ -1811,7 +1813,7 @@
                   <pic:spPr>
                     <a:xfrm>
                       <a:off x="0" y="0"/>
-                      <a:ext cx="1943371" cy="2152950"/>
+                      <a:ext cx="2705478" cy="2191056"/>
                     </a:xfrm>
                     <a:prstGeom prst="rect">
                       <a:avLst/>
@@ -1856,7 +1858,7 @@
                     <pic:cNvPicPr/>
                   </pic:nvPicPr>
                   <pic:blipFill>
-                    <a:blip r:embed="rId14"/>
+                    <a:blip r:embed="rId15"/>
                     <a:stretch>
                       <a:fillRect/>
                     </a:stretch>
@@ -1879,7 +1881,6 @@
     </w:p>
     <w:p>
       <w:r>
-        <w:lastRenderedPageBreak/>
         <w:t>Color de apoyo: Naranja (</w:t>
       </w:r>
       <w:r>
@@ -1910,7 +1911,7 @@
                     <pic:cNvPicPr/>
                   </pic:nvPicPr>
                   <pic:blipFill>
-                    <a:blip r:embed="rId15"/>
+                    <a:blip r:embed="rId16"/>
                     <a:stretch>
                       <a:fillRect/>
                     </a:stretch>
@@ -1937,6 +1938,7 @@
       </w:pPr>
       <w:bookmarkStart w:id="10" w:name="_Toc210389173"/>
       <w:r>
+        <w:lastRenderedPageBreak/>
         <w:t>Misión, Visión y Valores Personales</w:t>
       </w:r>
       <w:bookmarkEnd w:id="10"/>
@@ -1954,13 +1956,8 @@
         <w:t>Brindar soluciones tecnológicas innovadoras y funcionales que impulsen la productividad y eficiencia de la</w:t>
       </w:r>
       <w:r>
-        <w:t xml:space="preserve"> </w:t>
-      </w:r>
-      <w:proofErr w:type="spellStart"/>
-      <w:r>
-        <w:t>organizacion</w:t>
-      </w:r>
-      <w:proofErr w:type="spellEnd"/>
+        <w:t xml:space="preserve"> organizacion</w:t>
+      </w:r>
       <w:r>
         <w:t>, aplicando mis conocimientos en programación y desarrollo web, siempre con un enfoque en la mejora continua y la calidad del software.</w:t>
       </w:r>
@@ -1975,15 +1972,7 @@
       </w:r>
       <w:r>
         <w:br/>
-        <w:t xml:space="preserve">Convertirme en un profesional altamente especializado en desarrollo de software y arquitectura de soluciones tecnológicas, contribuyendo a proyectos que integren desarrollo </w:t>
-      </w:r>
-      <w:proofErr w:type="spellStart"/>
-      <w:r>
-        <w:t>backend</w:t>
-      </w:r>
-      <w:proofErr w:type="spellEnd"/>
-      <w:r>
-        <w:t>, desarrollo web y bases de datos, con impacto positivo en la empresa y usuarios a nivel nacional e internacional.</w:t>
+        <w:t>Convertirme en un profesional altamente especializado en desarrollo de software y arquitectura de soluciones tecnológicas, contribuyendo a proyectos que integren desarrollo backend, desarrollo web y bases de datos, con impacto positivo en la empresa y usuarios a nivel nacional e internacional.</w:t>
       </w:r>
     </w:p>
     <w:p>
@@ -2104,17 +2093,9 @@
         <w:rPr>
           <w:lang w:val="en-US"/>
         </w:rPr>
-        <w:t xml:space="preserve">Informacion de </w:t>
-      </w:r>
-      <w:proofErr w:type="spellStart"/>
-      <w:r>
-        <w:rPr>
-          <w:lang w:val="en-US"/>
-        </w:rPr>
-        <w:t>contacto</w:t>
+        <w:t>Informacion de contacto</w:t>
       </w:r>
       <w:bookmarkEnd w:id="11"/>
-      <w:proofErr w:type="spellEnd"/>
     </w:p>
     <w:p>
       <w:pPr>
@@ -2130,23 +2111,9 @@
         <w:rPr>
           <w:lang w:val="en-US"/>
         </w:rPr>
-        <w:t xml:space="preserve">Correo </w:t>
-      </w:r>
-      <w:proofErr w:type="spellStart"/>
-      <w:r>
-        <w:rPr>
-          <w:lang w:val="en-US"/>
-        </w:rPr>
-        <w:t>profesional</w:t>
-      </w:r>
-      <w:proofErr w:type="spellEnd"/>
-      <w:r>
-        <w:rPr>
-          <w:lang w:val="en-US"/>
-        </w:rPr>
-        <w:t>: </w:t>
-      </w:r>
-      <w:hyperlink r:id="rId16" w:tgtFrame="_blank" w:history="1">
+        <w:t>Correo profesional: </w:t>
+      </w:r>
+      <w:hyperlink r:id="rId17" w:tgtFrame="_blank" w:history="1">
         <w:r>
           <w:rPr>
             <w:rStyle w:val="Hyperlink"/>
@@ -2170,22 +2137,7 @@
         <w:rPr>
           <w:lang w:val="en-US"/>
         </w:rPr>
-        <w:lastRenderedPageBreak/>
-        <w:t xml:space="preserve">WhatsApp </w:t>
-      </w:r>
-      <w:proofErr w:type="spellStart"/>
-      <w:r>
-        <w:rPr>
-          <w:lang w:val="en-US"/>
-        </w:rPr>
-        <w:t>profesional</w:t>
-      </w:r>
-      <w:proofErr w:type="spellEnd"/>
-      <w:r>
-        <w:rPr>
-          <w:lang w:val="en-US"/>
-        </w:rPr>
-        <w:t>: +506 8512 8191</w:t>
+        <w:t>WhatsApp profesional: +506 8512 8191</w:t>
       </w:r>
     </w:p>
     <w:p>
@@ -2209,55 +2161,33 @@
           <w:lang w:val="en-US"/>
         </w:rPr>
       </w:pPr>
-      <w:proofErr w:type="spellStart"/>
       <w:r>
         <w:rPr>
           <w:lang w:val="en-US"/>
         </w:rPr>
-        <w:t>Linkedln</w:t>
-      </w:r>
-      <w:proofErr w:type="spellEnd"/>
-      <w:r>
-        <w:rPr>
-          <w:lang w:val="en-US"/>
-        </w:rPr>
-        <w:t xml:space="preserve">: </w:t>
-      </w:r>
-      <w:hyperlink r:id="rId17" w:history="1">
+        <w:t xml:space="preserve">Linkedln: </w:t>
+      </w:r>
+      <w:hyperlink r:id="rId18" w:history="1">
         <w:r>
           <w:rPr>
             <w:rStyle w:val="Hyperlink"/>
             <w:lang w:val="en-US"/>
           </w:rPr>
-          <w:t>www.link</w:t>
+          <w:t>www.linke</w:t>
         </w:r>
         <w:r>
           <w:rPr>
             <w:rStyle w:val="Hyperlink"/>
             <w:lang w:val="en-US"/>
           </w:rPr>
-          <w:t>e</w:t>
+          <w:t>d</w:t>
         </w:r>
         <w:r>
           <w:rPr>
             <w:rStyle w:val="Hyperlink"/>
             <w:lang w:val="en-US"/>
           </w:rPr>
-          <w:t>din.com/in/juan</w:t>
-        </w:r>
-        <w:r>
-          <w:rPr>
-            <w:rStyle w:val="Hyperlink"/>
-            <w:lang w:val="en-US"/>
-          </w:rPr>
-          <w:t>-</w:t>
-        </w:r>
-        <w:r>
-          <w:rPr>
-            <w:rStyle w:val="Hyperlink"/>
-            <w:lang w:val="en-US"/>
-          </w:rPr>
-          <w:t>solano-7795b2340</w:t>
+          <w:t>in.com/in/juan-solano-7795b2340</w:t>
         </w:r>
       </w:hyperlink>
     </w:p>
@@ -2272,21 +2202,13 @@
           <w:lang w:val="en-US"/>
         </w:rPr>
       </w:pPr>
-      <w:proofErr w:type="spellStart"/>
       <w:r>
         <w:rPr>
           <w:lang w:val="en-US"/>
         </w:rPr>
-        <w:t>Github</w:t>
-      </w:r>
-      <w:proofErr w:type="spellEnd"/>
-      <w:r>
-        <w:rPr>
-          <w:lang w:val="en-US"/>
-        </w:rPr>
-        <w:t xml:space="preserve">: </w:t>
-      </w:r>
-      <w:hyperlink r:id="rId18" w:history="1">
+        <w:t xml:space="preserve">Github: </w:t>
+      </w:r>
+      <w:hyperlink r:id="rId19" w:history="1">
         <w:r>
           <w:rPr>
             <w:rStyle w:val="Hyperlink"/>
@@ -2304,56 +2226,15 @@
           <w:numId w:val="1"/>
         </w:numPr>
       </w:pPr>
-      <w:proofErr w:type="spellStart"/>
-      <w:r>
-        <w:t>Porfatofio</w:t>
-      </w:r>
-      <w:proofErr w:type="spellEnd"/>
-      <w:r>
-        <w:t xml:space="preserve">: </w:t>
-      </w:r>
-      <w:hyperlink r:id="rId19" w:history="1">
+      <w:r>
+        <w:t xml:space="preserve">Porfatofio: </w:t>
+      </w:r>
+      <w:hyperlink r:id="rId20" w:history="1">
         <w:r>
           <w:rPr>
             <w:rStyle w:val="Hyperlink"/>
           </w:rPr>
-          <w:t>https://juan-solano</w:t>
-        </w:r>
-        <w:r>
-          <w:rPr>
-            <w:rStyle w:val="Hyperlink"/>
-          </w:rPr>
-          <w:t>-</w:t>
-        </w:r>
-        <w:r>
-          <w:rPr>
-            <w:rStyle w:val="Hyperlink"/>
-          </w:rPr>
-          <w:t>port</w:t>
-        </w:r>
-        <w:r>
-          <w:rPr>
-            <w:rStyle w:val="Hyperlink"/>
-          </w:rPr>
-          <w:t>a</w:t>
-        </w:r>
-        <w:r>
-          <w:rPr>
-            <w:rStyle w:val="Hyperlink"/>
-          </w:rPr>
-          <w:t>folio.ver</w:t>
-        </w:r>
-        <w:r>
-          <w:rPr>
-            <w:rStyle w:val="Hyperlink"/>
-          </w:rPr>
-          <w:t>c</w:t>
-        </w:r>
-        <w:r>
-          <w:rPr>
-            <w:rStyle w:val="Hyperlink"/>
-          </w:rPr>
-          <w:t>el.app/</w:t>
+          <w:t>https://juan-solano-portafolio.vercel.app/</w:t>
         </w:r>
       </w:hyperlink>
     </w:p>
@@ -2362,14 +2243,12 @@
         <w:pStyle w:val="ListParagraph"/>
       </w:pPr>
       <w:r>
-        <w:rPr>
-          <w:noProof/>
-        </w:rPr>
+        <w:lastRenderedPageBreak/>
         <w:drawing>
-          <wp:inline distT="0" distB="0" distL="0" distR="0" wp14:anchorId="3E227010" wp14:editId="19264803">
-            <wp:extent cx="5612130" cy="3408045"/>
-            <wp:effectExtent l="0" t="0" r="7620" b="1905"/>
-            <wp:docPr id="951144209" name="Picture 1" descr="A screenshot of a computer&#10;&#10;AI-generated content may be incorrect."/>
+          <wp:inline distT="0" distB="0" distL="0" distR="0" wp14:anchorId="3B26E6FD" wp14:editId="7ED4837D">
+            <wp:extent cx="5612130" cy="4036060"/>
+            <wp:effectExtent l="0" t="0" r="7620" b="2540"/>
+            <wp:docPr id="2105256235" name="Picture 1" descr="A screenshot of a computer&#10;&#10;AI-generated content may be incorrect."/>
             <wp:cNvGraphicFramePr>
               <a:graphicFrameLocks xmlns:a="http://schemas.openxmlformats.org/drawingml/2006/main" noChangeAspect="1"/>
             </wp:cNvGraphicFramePr>
@@ -2377,11 +2256,11 @@
               <a:graphicData uri="http://schemas.openxmlformats.org/drawingml/2006/picture">
                 <pic:pic xmlns:pic="http://schemas.openxmlformats.org/drawingml/2006/picture">
                   <pic:nvPicPr>
-                    <pic:cNvPr id="951144209" name="Picture 1" descr="A screenshot of a computer&#10;&#10;AI-generated content may be incorrect."/>
+                    <pic:cNvPr id="2105256235" name="Picture 1" descr="A screenshot of a computer&#10;&#10;AI-generated content may be incorrect."/>
                     <pic:cNvPicPr/>
                   </pic:nvPicPr>
                   <pic:blipFill>
-                    <a:blip r:embed="rId20"/>
+                    <a:blip r:embed="rId21"/>
                     <a:stretch>
                       <a:fillRect/>
                     </a:stretch>
@@ -2389,7 +2268,7 @@
                   <pic:spPr>
                     <a:xfrm>
                       <a:off x="0" y="0"/>
-                      <a:ext cx="5612130" cy="3408045"/>
+                      <a:ext cx="5612130" cy="4036060"/>
                     </a:xfrm>
                     <a:prstGeom prst="rect">
                       <a:avLst/>
@@ -2420,15 +2299,7 @@
     </w:p>
     <w:p>
       <w:r>
-        <w:t xml:space="preserve">La imagen web personal desarrollada refleja una identidad profesional coherente y atractiva, alineada con mi perfil como desarrollador full </w:t>
-      </w:r>
-      <w:proofErr w:type="spellStart"/>
-      <w:r>
-        <w:t>stack</w:t>
-      </w:r>
-      <w:proofErr w:type="spellEnd"/>
-      <w:r>
-        <w:t>. La combinación de colores, tipografías y elementos de diseño crea una presencia digital memorable que comunica eficazmente mis habilidades técnicas y valores profesionales.</w:t>
+        <w:t>La imagen web personal desarrollada refleja una identidad profesional coherente y atractiva, alineada con mi perfil como desarrollador full stack. La combinación de colores, tipografías y elementos de diseño crea una presencia digital memorable que comunica eficazmente mis habilidades técnicas y valores profesionales.</w:t>
       </w:r>
     </w:p>
     <w:p>

</xml_diff>